<commit_message>
table data and report update
</commit_message>
<xml_diff>
--- a/UHD Learn Project Report.docx
+++ b/UHD Learn Project Report.docx
@@ -170,6 +170,7 @@
       </w:pPr>
       <w:r>
         <w:rPr>
+          <w:noProof/>
           <w:sz w:val="24"/>
           <w:szCs w:val="24"/>
         </w:rPr>
@@ -282,6 +283,7 @@
       </w:pPr>
       <w:r>
         <w:rPr>
+          <w:noProof/>
           <w:sz w:val="24"/>
           <w:szCs w:val="24"/>
         </w:rPr>
@@ -338,6 +340,7 @@
       </w:r>
       <w:r>
         <w:rPr>
+          <w:noProof/>
           <w:sz w:val="24"/>
           <w:szCs w:val="24"/>
         </w:rPr>
@@ -402,6 +405,7 @@
       </w:pPr>
       <w:r>
         <w:rPr>
+          <w:noProof/>
           <w:sz w:val="24"/>
           <w:szCs w:val="24"/>
         </w:rPr>
@@ -466,6 +470,7 @@
       </w:pPr>
       <w:r>
         <w:rPr>
+          <w:noProof/>
           <w:sz w:val="24"/>
           <w:szCs w:val="24"/>
         </w:rPr>
@@ -530,6 +535,7 @@
       </w:pPr>
       <w:r>
         <w:rPr>
+          <w:noProof/>
           <w:sz w:val="24"/>
           <w:szCs w:val="24"/>
         </w:rPr>
@@ -586,6 +592,7 @@
       </w:r>
       <w:r>
         <w:rPr>
+          <w:noProof/>
           <w:sz w:val="24"/>
           <w:szCs w:val="24"/>
         </w:rPr>
@@ -668,6 +675,7 @@
       </w:pPr>
       <w:r>
         <w:rPr>
+          <w:noProof/>
           <w:sz w:val="24"/>
           <w:szCs w:val="24"/>
         </w:rPr>
@@ -764,6 +772,7 @@
       </w:pPr>
       <w:r>
         <w:rPr>
+          <w:noProof/>
           <w:sz w:val="24"/>
           <w:szCs w:val="24"/>
         </w:rPr>
@@ -835,6 +844,7 @@
       </w:pPr>
       <w:r>
         <w:rPr>
+          <w:noProof/>
           <w:sz w:val="24"/>
           <w:szCs w:val="24"/>
         </w:rPr>
@@ -932,6 +942,7 @@
       </w:pPr>
       <w:r>
         <w:rPr>
+          <w:noProof/>
           <w:sz w:val="24"/>
           <w:szCs w:val="24"/>
         </w:rPr>
@@ -1001,16 +1012,639 @@
           <w:szCs w:val="24"/>
         </w:rPr>
       </w:pPr>
+      <w:r>
+        <w:rPr>
+          <w:b/>
+          <w:sz w:val="24"/>
+          <w:szCs w:val="24"/>
+        </w:rPr>
+        <w:t>Figure 5: Sequence Diagram showcasing use cases of the classes</w:t>
+      </w:r>
+    </w:p>
+    <w:p>
+      <w:pPr>
+        <w:pStyle w:val="ListParagraph"/>
+        <w:rPr>
+          <w:b/>
+          <w:sz w:val="24"/>
+          <w:szCs w:val="24"/>
+        </w:rPr>
+      </w:pPr>
+    </w:p>
+    <w:p>
+      <w:pPr>
+        <w:pStyle w:val="ListParagraph"/>
+        <w:rPr>
+          <w:b/>
+          <w:sz w:val="24"/>
+          <w:szCs w:val="24"/>
+        </w:rPr>
+      </w:pPr>
+      <w:r>
+        <w:rPr>
+          <w:noProof/>
+        </w:rPr>
+        <w:drawing>
+          <wp:inline distT="0" distB="0" distL="0" distR="0" wp14:anchorId="205F9508" wp14:editId="0DE5177F">
+            <wp:extent cx="4629150" cy="1257300"/>
+            <wp:effectExtent l="0" t="0" r="0" b="0"/>
+            <wp:docPr id="12" name="Picture 12"/>
+            <wp:cNvGraphicFramePr>
+              <a:graphicFrameLocks xmlns:a="http://schemas.openxmlformats.org/drawingml/2006/main" noChangeAspect="1"/>
+            </wp:cNvGraphicFramePr>
+            <a:graphic xmlns:a="http://schemas.openxmlformats.org/drawingml/2006/main">
+              <a:graphicData uri="http://schemas.openxmlformats.org/drawingml/2006/picture">
+                <pic:pic xmlns:pic="http://schemas.openxmlformats.org/drawingml/2006/picture">
+                  <pic:nvPicPr>
+                    <pic:cNvPr id="1" name=""/>
+                    <pic:cNvPicPr/>
+                  </pic:nvPicPr>
+                  <pic:blipFill>
+                    <a:blip r:embed="rId16"/>
+                    <a:stretch>
+                      <a:fillRect/>
+                    </a:stretch>
+                  </pic:blipFill>
+                  <pic:spPr>
+                    <a:xfrm>
+                      <a:off x="0" y="0"/>
+                      <a:ext cx="4629150" cy="1257300"/>
+                    </a:xfrm>
+                    <a:prstGeom prst="rect">
+                      <a:avLst/>
+                    </a:prstGeom>
+                  </pic:spPr>
+                </pic:pic>
+              </a:graphicData>
+            </a:graphic>
+          </wp:inline>
+        </w:drawing>
+      </w:r>
+    </w:p>
+    <w:p>
+      <w:pPr>
+        <w:pStyle w:val="ListParagraph"/>
+        <w:rPr>
+          <w:b/>
+          <w:sz w:val="24"/>
+          <w:szCs w:val="24"/>
+        </w:rPr>
+      </w:pPr>
+      <w:r>
+        <w:rPr>
+          <w:b/>
+          <w:sz w:val="24"/>
+          <w:szCs w:val="24"/>
+        </w:rPr>
+        <w:t>Table 1. Login Table</w:t>
+      </w:r>
+    </w:p>
+    <w:p>
+      <w:pPr>
+        <w:pStyle w:val="ListParagraph"/>
+        <w:rPr>
+          <w:b/>
+          <w:sz w:val="24"/>
+          <w:szCs w:val="24"/>
+        </w:rPr>
+      </w:pPr>
+    </w:p>
+    <w:p>
+      <w:pPr>
+        <w:pStyle w:val="ListParagraph"/>
+        <w:rPr>
+          <w:b/>
+          <w:sz w:val="24"/>
+          <w:szCs w:val="24"/>
+        </w:rPr>
+      </w:pPr>
+      <w:r>
+        <w:rPr>
+          <w:noProof/>
+        </w:rPr>
+        <w:drawing>
+          <wp:inline distT="0" distB="0" distL="0" distR="0" wp14:anchorId="2036FB5B" wp14:editId="0F182FCC">
+            <wp:extent cx="5943600" cy="818515"/>
+            <wp:effectExtent l="0" t="0" r="0" b="635"/>
+            <wp:docPr id="13" name="Picture 13"/>
+            <wp:cNvGraphicFramePr>
+              <a:graphicFrameLocks xmlns:a="http://schemas.openxmlformats.org/drawingml/2006/main" noChangeAspect="1"/>
+            </wp:cNvGraphicFramePr>
+            <a:graphic xmlns:a="http://schemas.openxmlformats.org/drawingml/2006/main">
+              <a:graphicData uri="http://schemas.openxmlformats.org/drawingml/2006/picture">
+                <pic:pic xmlns:pic="http://schemas.openxmlformats.org/drawingml/2006/picture">
+                  <pic:nvPicPr>
+                    <pic:cNvPr id="1" name=""/>
+                    <pic:cNvPicPr/>
+                  </pic:nvPicPr>
+                  <pic:blipFill>
+                    <a:blip r:embed="rId17"/>
+                    <a:stretch>
+                      <a:fillRect/>
+                    </a:stretch>
+                  </pic:blipFill>
+                  <pic:spPr>
+                    <a:xfrm>
+                      <a:off x="0" y="0"/>
+                      <a:ext cx="5943600" cy="818515"/>
+                    </a:xfrm>
+                    <a:prstGeom prst="rect">
+                      <a:avLst/>
+                    </a:prstGeom>
+                  </pic:spPr>
+                </pic:pic>
+              </a:graphicData>
+            </a:graphic>
+          </wp:inline>
+        </w:drawing>
+      </w:r>
+    </w:p>
+    <w:p>
+      <w:pPr>
+        <w:pStyle w:val="ListParagraph"/>
+        <w:rPr>
+          <w:b/>
+          <w:sz w:val="24"/>
+          <w:szCs w:val="24"/>
+        </w:rPr>
+      </w:pPr>
+      <w:r>
+        <w:rPr>
+          <w:b/>
+          <w:sz w:val="24"/>
+          <w:szCs w:val="24"/>
+        </w:rPr>
+        <w:t>Table 2. Student Table</w:t>
+      </w:r>
+    </w:p>
+    <w:p>
+      <w:pPr>
+        <w:pStyle w:val="ListParagraph"/>
+        <w:rPr>
+          <w:b/>
+          <w:sz w:val="24"/>
+          <w:szCs w:val="24"/>
+        </w:rPr>
+      </w:pPr>
+      <w:r>
+        <w:rPr>
+          <w:noProof/>
+        </w:rPr>
+        <w:drawing>
+          <wp:inline distT="0" distB="0" distL="0" distR="0" wp14:anchorId="7D546ADC" wp14:editId="2A946A78">
+            <wp:extent cx="3019425" cy="885825"/>
+            <wp:effectExtent l="0" t="0" r="9525" b="9525"/>
+            <wp:docPr id="14" name="Picture 14"/>
+            <wp:cNvGraphicFramePr>
+              <a:graphicFrameLocks xmlns:a="http://schemas.openxmlformats.org/drawingml/2006/main" noChangeAspect="1"/>
+            </wp:cNvGraphicFramePr>
+            <a:graphic xmlns:a="http://schemas.openxmlformats.org/drawingml/2006/main">
+              <a:graphicData uri="http://schemas.openxmlformats.org/drawingml/2006/picture">
+                <pic:pic xmlns:pic="http://schemas.openxmlformats.org/drawingml/2006/picture">
+                  <pic:nvPicPr>
+                    <pic:cNvPr id="1" name=""/>
+                    <pic:cNvPicPr/>
+                  </pic:nvPicPr>
+                  <pic:blipFill>
+                    <a:blip r:embed="rId18"/>
+                    <a:stretch>
+                      <a:fillRect/>
+                    </a:stretch>
+                  </pic:blipFill>
+                  <pic:spPr>
+                    <a:xfrm>
+                      <a:off x="0" y="0"/>
+                      <a:ext cx="3019425" cy="885825"/>
+                    </a:xfrm>
+                    <a:prstGeom prst="rect">
+                      <a:avLst/>
+                    </a:prstGeom>
+                  </pic:spPr>
+                </pic:pic>
+              </a:graphicData>
+            </a:graphic>
+          </wp:inline>
+        </w:drawing>
+      </w:r>
+    </w:p>
+    <w:p>
+      <w:pPr>
+        <w:pStyle w:val="ListParagraph"/>
+        <w:rPr>
+          <w:b/>
+          <w:sz w:val="24"/>
+          <w:szCs w:val="24"/>
+        </w:rPr>
+      </w:pPr>
+      <w:r>
+        <w:rPr>
+          <w:b/>
+          <w:sz w:val="24"/>
+          <w:szCs w:val="24"/>
+        </w:rPr>
+        <w:t>Table 3. Teacher Table</w:t>
+      </w:r>
+    </w:p>
+    <w:p>
+      <w:pPr>
+        <w:pStyle w:val="ListParagraph"/>
+        <w:rPr>
+          <w:b/>
+          <w:sz w:val="24"/>
+          <w:szCs w:val="24"/>
+        </w:rPr>
+      </w:pPr>
+      <w:r>
+        <w:rPr>
+          <w:noProof/>
+        </w:rPr>
+        <w:lastRenderedPageBreak/>
+        <w:drawing>
+          <wp:inline distT="0" distB="0" distL="0" distR="0" wp14:anchorId="4D2CB88B" wp14:editId="47B0897B">
+            <wp:extent cx="5124450" cy="1200150"/>
+            <wp:effectExtent l="0" t="0" r="0" b="0"/>
+            <wp:docPr id="15" name="Picture 15"/>
+            <wp:cNvGraphicFramePr>
+              <a:graphicFrameLocks xmlns:a="http://schemas.openxmlformats.org/drawingml/2006/main" noChangeAspect="1"/>
+            </wp:cNvGraphicFramePr>
+            <a:graphic xmlns:a="http://schemas.openxmlformats.org/drawingml/2006/main">
+              <a:graphicData uri="http://schemas.openxmlformats.org/drawingml/2006/picture">
+                <pic:pic xmlns:pic="http://schemas.openxmlformats.org/drawingml/2006/picture">
+                  <pic:nvPicPr>
+                    <pic:cNvPr id="1" name=""/>
+                    <pic:cNvPicPr/>
+                  </pic:nvPicPr>
+                  <pic:blipFill>
+                    <a:blip r:embed="rId19"/>
+                    <a:stretch>
+                      <a:fillRect/>
+                    </a:stretch>
+                  </pic:blipFill>
+                  <pic:spPr>
+                    <a:xfrm>
+                      <a:off x="0" y="0"/>
+                      <a:ext cx="5124450" cy="1200150"/>
+                    </a:xfrm>
+                    <a:prstGeom prst="rect">
+                      <a:avLst/>
+                    </a:prstGeom>
+                  </pic:spPr>
+                </pic:pic>
+              </a:graphicData>
+            </a:graphic>
+          </wp:inline>
+        </w:drawing>
+      </w:r>
+    </w:p>
+    <w:p>
+      <w:pPr>
+        <w:pStyle w:val="ListParagraph"/>
+        <w:rPr>
+          <w:b/>
+          <w:sz w:val="24"/>
+          <w:szCs w:val="24"/>
+        </w:rPr>
+      </w:pPr>
+      <w:r>
+        <w:rPr>
+          <w:b/>
+          <w:sz w:val="24"/>
+          <w:szCs w:val="24"/>
+        </w:rPr>
+        <w:t>Table 4. Course Table</w:t>
+      </w:r>
+    </w:p>
+    <w:p>
+      <w:pPr>
+        <w:pStyle w:val="ListParagraph"/>
+        <w:rPr>
+          <w:b/>
+          <w:sz w:val="24"/>
+          <w:szCs w:val="24"/>
+        </w:rPr>
+      </w:pPr>
+    </w:p>
+    <w:p>
+      <w:pPr>
+        <w:pStyle w:val="ListParagraph"/>
+        <w:rPr>
+          <w:b/>
+          <w:sz w:val="24"/>
+          <w:szCs w:val="24"/>
+        </w:rPr>
+      </w:pPr>
+      <w:r>
+        <w:rPr>
+          <w:noProof/>
+        </w:rPr>
+        <w:drawing>
+          <wp:inline distT="0" distB="0" distL="0" distR="0" wp14:anchorId="0F2CA20F" wp14:editId="3EA43127">
+            <wp:extent cx="5943600" cy="440690"/>
+            <wp:effectExtent l="0" t="0" r="0" b="0"/>
+            <wp:docPr id="16" name="Picture 16"/>
+            <wp:cNvGraphicFramePr>
+              <a:graphicFrameLocks xmlns:a="http://schemas.openxmlformats.org/drawingml/2006/main" noChangeAspect="1"/>
+            </wp:cNvGraphicFramePr>
+            <a:graphic xmlns:a="http://schemas.openxmlformats.org/drawingml/2006/main">
+              <a:graphicData uri="http://schemas.openxmlformats.org/drawingml/2006/picture">
+                <pic:pic xmlns:pic="http://schemas.openxmlformats.org/drawingml/2006/picture">
+                  <pic:nvPicPr>
+                    <pic:cNvPr id="1" name=""/>
+                    <pic:cNvPicPr/>
+                  </pic:nvPicPr>
+                  <pic:blipFill>
+                    <a:blip r:embed="rId20"/>
+                    <a:stretch>
+                      <a:fillRect/>
+                    </a:stretch>
+                  </pic:blipFill>
+                  <pic:spPr>
+                    <a:xfrm>
+                      <a:off x="0" y="0"/>
+                      <a:ext cx="5943600" cy="440690"/>
+                    </a:xfrm>
+                    <a:prstGeom prst="rect">
+                      <a:avLst/>
+                    </a:prstGeom>
+                  </pic:spPr>
+                </pic:pic>
+              </a:graphicData>
+            </a:graphic>
+          </wp:inline>
+        </w:drawing>
+      </w:r>
+    </w:p>
+    <w:p>
+      <w:pPr>
+        <w:pStyle w:val="ListParagraph"/>
+        <w:rPr>
+          <w:b/>
+          <w:sz w:val="24"/>
+          <w:szCs w:val="24"/>
+        </w:rPr>
+      </w:pPr>
+      <w:r>
+        <w:rPr>
+          <w:b/>
+          <w:sz w:val="24"/>
+          <w:szCs w:val="24"/>
+        </w:rPr>
+        <w:t>Table 5. CRN 21820 table</w:t>
+      </w:r>
+    </w:p>
+    <w:p>
+      <w:pPr>
+        <w:pStyle w:val="ListParagraph"/>
+        <w:rPr>
+          <w:b/>
+          <w:sz w:val="24"/>
+          <w:szCs w:val="24"/>
+        </w:rPr>
+      </w:pPr>
+    </w:p>
+    <w:p>
+      <w:pPr>
+        <w:pStyle w:val="ListParagraph"/>
+        <w:rPr>
+          <w:b/>
+          <w:sz w:val="24"/>
+          <w:szCs w:val="24"/>
+        </w:rPr>
+      </w:pPr>
+      <w:r>
+        <w:rPr>
+          <w:noProof/>
+        </w:rPr>
+        <w:drawing>
+          <wp:inline distT="0" distB="0" distL="0" distR="0" wp14:anchorId="634F08CB" wp14:editId="6A11439D">
+            <wp:extent cx="5695950" cy="438150"/>
+            <wp:effectExtent l="0" t="0" r="0" b="0"/>
+            <wp:docPr id="17" name="Picture 17"/>
+            <wp:cNvGraphicFramePr>
+              <a:graphicFrameLocks xmlns:a="http://schemas.openxmlformats.org/drawingml/2006/main" noChangeAspect="1"/>
+            </wp:cNvGraphicFramePr>
+            <a:graphic xmlns:a="http://schemas.openxmlformats.org/drawingml/2006/main">
+              <a:graphicData uri="http://schemas.openxmlformats.org/drawingml/2006/picture">
+                <pic:pic xmlns:pic="http://schemas.openxmlformats.org/drawingml/2006/picture">
+                  <pic:nvPicPr>
+                    <pic:cNvPr id="1" name=""/>
+                    <pic:cNvPicPr/>
+                  </pic:nvPicPr>
+                  <pic:blipFill>
+                    <a:blip r:embed="rId21"/>
+                    <a:stretch>
+                      <a:fillRect/>
+                    </a:stretch>
+                  </pic:blipFill>
+                  <pic:spPr>
+                    <a:xfrm>
+                      <a:off x="0" y="0"/>
+                      <a:ext cx="5695950" cy="438150"/>
+                    </a:xfrm>
+                    <a:prstGeom prst="rect">
+                      <a:avLst/>
+                    </a:prstGeom>
+                  </pic:spPr>
+                </pic:pic>
+              </a:graphicData>
+            </a:graphic>
+          </wp:inline>
+        </w:drawing>
+      </w:r>
+    </w:p>
+    <w:p>
+      <w:pPr>
+        <w:pStyle w:val="ListParagraph"/>
+        <w:rPr>
+          <w:b/>
+          <w:sz w:val="24"/>
+          <w:szCs w:val="24"/>
+        </w:rPr>
+      </w:pPr>
+      <w:r>
+        <w:rPr>
+          <w:b/>
+          <w:sz w:val="24"/>
+          <w:szCs w:val="24"/>
+        </w:rPr>
+        <w:t>Table 6. CRN 23357 table</w:t>
+      </w:r>
+    </w:p>
+    <w:p>
+      <w:pPr>
+        <w:pStyle w:val="ListParagraph"/>
+        <w:rPr>
+          <w:b/>
+          <w:sz w:val="24"/>
+          <w:szCs w:val="24"/>
+        </w:rPr>
+      </w:pPr>
+    </w:p>
+    <w:p>
+      <w:pPr>
+        <w:pStyle w:val="ListParagraph"/>
+        <w:rPr>
+          <w:b/>
+          <w:sz w:val="24"/>
+          <w:szCs w:val="24"/>
+        </w:rPr>
+      </w:pPr>
+      <w:r>
+        <w:rPr>
+          <w:noProof/>
+        </w:rPr>
+        <w:drawing>
+          <wp:inline distT="0" distB="0" distL="0" distR="0" wp14:anchorId="4D591655" wp14:editId="59625877">
+            <wp:extent cx="5943600" cy="1398270"/>
+            <wp:effectExtent l="0" t="0" r="0" b="0"/>
+            <wp:docPr id="18" name="Picture 18"/>
+            <wp:cNvGraphicFramePr>
+              <a:graphicFrameLocks xmlns:a="http://schemas.openxmlformats.org/drawingml/2006/main" noChangeAspect="1"/>
+            </wp:cNvGraphicFramePr>
+            <a:graphic xmlns:a="http://schemas.openxmlformats.org/drawingml/2006/main">
+              <a:graphicData uri="http://schemas.openxmlformats.org/drawingml/2006/picture">
+                <pic:pic xmlns:pic="http://schemas.openxmlformats.org/drawingml/2006/picture">
+                  <pic:nvPicPr>
+                    <pic:cNvPr id="1" name=""/>
+                    <pic:cNvPicPr/>
+                  </pic:nvPicPr>
+                  <pic:blipFill>
+                    <a:blip r:embed="rId22"/>
+                    <a:stretch>
+                      <a:fillRect/>
+                    </a:stretch>
+                  </pic:blipFill>
+                  <pic:spPr>
+                    <a:xfrm>
+                      <a:off x="0" y="0"/>
+                      <a:ext cx="5943600" cy="1398270"/>
+                    </a:xfrm>
+                    <a:prstGeom prst="rect">
+                      <a:avLst/>
+                    </a:prstGeom>
+                  </pic:spPr>
+                </pic:pic>
+              </a:graphicData>
+            </a:graphic>
+          </wp:inline>
+        </w:drawing>
+      </w:r>
+    </w:p>
+    <w:p>
+      <w:pPr>
+        <w:pStyle w:val="ListParagraph"/>
+        <w:rPr>
+          <w:b/>
+          <w:sz w:val="24"/>
+          <w:szCs w:val="24"/>
+        </w:rPr>
+      </w:pPr>
+      <w:r>
+        <w:rPr>
+          <w:b/>
+          <w:sz w:val="24"/>
+          <w:szCs w:val="24"/>
+        </w:rPr>
+        <w:t>Table 7. CRN 23924 table</w:t>
+      </w:r>
+    </w:p>
+    <w:p>
+      <w:pPr>
+        <w:pStyle w:val="ListParagraph"/>
+        <w:rPr>
+          <w:b/>
+          <w:sz w:val="24"/>
+          <w:szCs w:val="24"/>
+        </w:rPr>
+      </w:pPr>
+    </w:p>
+    <w:p>
+      <w:pPr>
+        <w:pStyle w:val="ListParagraph"/>
+        <w:rPr>
+          <w:b/>
+          <w:sz w:val="24"/>
+          <w:szCs w:val="24"/>
+        </w:rPr>
+      </w:pPr>
+      <w:r>
+        <w:rPr>
+          <w:noProof/>
+        </w:rPr>
+        <w:drawing>
+          <wp:inline distT="0" distB="0" distL="0" distR="0" wp14:anchorId="167A0208" wp14:editId="12A017B1">
+            <wp:extent cx="5943600" cy="485775"/>
+            <wp:effectExtent l="0" t="0" r="0" b="9525"/>
+            <wp:docPr id="19" name="Picture 19"/>
+            <wp:cNvGraphicFramePr>
+              <a:graphicFrameLocks xmlns:a="http://schemas.openxmlformats.org/drawingml/2006/main" noChangeAspect="1"/>
+            </wp:cNvGraphicFramePr>
+            <a:graphic xmlns:a="http://schemas.openxmlformats.org/drawingml/2006/main">
+              <a:graphicData uri="http://schemas.openxmlformats.org/drawingml/2006/picture">
+                <pic:pic xmlns:pic="http://schemas.openxmlformats.org/drawingml/2006/picture">
+                  <pic:nvPicPr>
+                    <pic:cNvPr id="1" name=""/>
+                    <pic:cNvPicPr/>
+                  </pic:nvPicPr>
+                  <pic:blipFill>
+                    <a:blip r:embed="rId23"/>
+                    <a:stretch>
+                      <a:fillRect/>
+                    </a:stretch>
+                  </pic:blipFill>
+                  <pic:spPr>
+                    <a:xfrm>
+                      <a:off x="0" y="0"/>
+                      <a:ext cx="5943600" cy="485775"/>
+                    </a:xfrm>
+                    <a:prstGeom prst="rect">
+                      <a:avLst/>
+                    </a:prstGeom>
+                  </pic:spPr>
+                </pic:pic>
+              </a:graphicData>
+            </a:graphic>
+          </wp:inline>
+        </w:drawing>
+      </w:r>
+    </w:p>
+    <w:p>
+      <w:pPr>
+        <w:pStyle w:val="ListParagraph"/>
+        <w:rPr>
+          <w:b/>
+          <w:sz w:val="24"/>
+          <w:szCs w:val="24"/>
+        </w:rPr>
+      </w:pPr>
+      <w:r>
+        <w:rPr>
+          <w:b/>
+          <w:sz w:val="24"/>
+          <w:szCs w:val="24"/>
+        </w:rPr>
+        <w:t xml:space="preserve">Table 8. CRN </w:t>
+      </w:r>
       <w:bookmarkStart w:id="0" w:name="_GoBack"/>
-      <w:r>
-        <w:rPr>
-          <w:b/>
-          <w:sz w:val="24"/>
-          <w:szCs w:val="24"/>
-        </w:rPr>
-        <w:t>Figure 5: Sequence Diagram showcasing use cases of the classes</w:t>
-      </w:r>
       <w:bookmarkEnd w:id="0"/>
+      <w:r>
+        <w:rPr>
+          <w:b/>
+          <w:sz w:val="24"/>
+          <w:szCs w:val="24"/>
+        </w:rPr>
+        <w:t>24601 table</w:t>
+      </w:r>
+    </w:p>
+    <w:p>
+      <w:pPr>
+        <w:pStyle w:val="ListParagraph"/>
+        <w:rPr>
+          <w:b/>
+          <w:sz w:val="24"/>
+          <w:szCs w:val="24"/>
+        </w:rPr>
+      </w:pPr>
     </w:p>
     <w:sectPr>
       <w:pgSz w:w="12240" w:h="15840"/>
@@ -1242,6 +1876,7 @@
     <w:lsdException w:name="HTML Sample" w:semiHidden="1" w:unhideWhenUsed="1"/>
     <w:lsdException w:name="HTML Typewriter" w:semiHidden="1" w:unhideWhenUsed="1"/>
     <w:lsdException w:name="HTML Variable" w:semiHidden="1" w:unhideWhenUsed="1"/>
+    <w:lsdException w:name="Normal Table" w:semiHidden="1" w:unhideWhenUsed="1"/>
     <w:lsdException w:name="annotation subject" w:semiHidden="1" w:unhideWhenUsed="1"/>
     <w:lsdException w:name="No List" w:semiHidden="1" w:unhideWhenUsed="1"/>
     <w:lsdException w:name="Outline List 1" w:semiHidden="1" w:unhideWhenUsed="1"/>
@@ -1288,8 +1923,10 @@
     <w:lsdException w:name="Table Subtle 2" w:semiHidden="1" w:unhideWhenUsed="1"/>
     <w:lsdException w:name="Table Web 1" w:semiHidden="1" w:unhideWhenUsed="1"/>
     <w:lsdException w:name="Table Web 2" w:semiHidden="1" w:unhideWhenUsed="1"/>
+    <w:lsdException w:name="Table Web 3" w:semiHidden="1" w:unhideWhenUsed="1"/>
     <w:lsdException w:name="Balloon Text" w:semiHidden="1" w:unhideWhenUsed="1"/>
     <w:lsdException w:name="Table Grid" w:uiPriority="39"/>
+    <w:lsdException w:name="Table Theme" w:semiHidden="1" w:unhideWhenUsed="1"/>
     <w:lsdException w:name="Placeholder Text" w:semiHidden="1"/>
     <w:lsdException w:name="No Spacing" w:uiPriority="1" w:qFormat="1"/>
     <w:lsdException w:name="Light Shading" w:uiPriority="60"/>
@@ -1518,6 +2155,7 @@
   <w:style w:type="character" w:default="1" w:styleId="DefaultParagraphFont">
     <w:name w:val="Default Paragraph Font"/>
     <w:uiPriority w:val="1"/>
+    <w:semiHidden/>
     <w:unhideWhenUsed/>
   </w:style>
   <w:style w:type="table" w:default="1" w:styleId="TableNormal">

</xml_diff>